<commit_message>
Added github repository link to documentation.
</commit_message>
<xml_diff>
--- a/Face-Detection-and-Recognition.docx
+++ b/Face-Detection-and-Recognition.docx
@@ -257,6 +257,7 @@
         <w:ind w:left="720"/>
         <w:rPr>
           <w:rFonts w:ascii="Bahnschrift Light Condensed" w:hAnsi="Bahnschrift Light Condensed"/>
+          <w:b/>
           <w:sz w:val="28"/>
           <w:szCs w:val="28"/>
         </w:rPr>
@@ -330,13 +331,27 @@
     </w:p>
     <w:p>
       <w:pPr>
-        <w:ind w:left="720"/>
-        <w:rPr>
-          <w:rFonts w:ascii="Bahnschrift Light Condensed" w:hAnsi="Bahnschrift Light Condensed"/>
-          <w:sz w:val="28"/>
-          <w:szCs w:val="28"/>
-        </w:rPr>
-      </w:pPr>
+        <w:ind w:left="1440" w:firstLine="720"/>
+        <w:rPr>
+          <w:rFonts w:ascii="Bahnschrift Light Condensed" w:hAnsi="Bahnschrift Light Condensed"/>
+          <w:b/>
+          <w:sz w:val="28"/>
+          <w:szCs w:val="28"/>
+        </w:rPr>
+      </w:pPr>
+      <w:hyperlink r:id="rId5" w:tgtFrame="_blank" w:history="1">
+        <w:r>
+          <w:rPr>
+            <w:rFonts w:ascii="Bahnschrift Light Condensed" w:hAnsi="Bahnschrift Light Condensed"/>
+            <w:b/>
+            <w:sz w:val="28"/>
+            <w:szCs w:val="28"/>
+          </w:rPr>
+          <w:t>https://github.com/SavaDaniel/msproject</w:t>
+        </w:r>
+      </w:hyperlink>
+      <w:bookmarkStart w:id="0" w:name="_GoBack"/>
+      <w:bookmarkEnd w:id="0"/>
     </w:p>
     <w:p>
       <w:pPr>
@@ -660,7 +675,7 @@
                     <pic:cNvPicPr/>
                   </pic:nvPicPr>
                   <pic:blipFill>
-                    <a:blip r:embed="rId5">
+                    <a:blip r:embed="rId6">
                       <a:extLst>
                         <a:ext uri="{28A0092B-C50C-407E-A947-70E740481C1C}">
                           <a14:useLocalDpi xmlns:a14="http://schemas.microsoft.com/office/drawing/2010/main" val="0"/>
@@ -780,7 +795,7 @@
                     <pic:cNvPicPr/>
                   </pic:nvPicPr>
                   <pic:blipFill>
-                    <a:blip r:embed="rId6"/>
+                    <a:blip r:embed="rId7"/>
                     <a:stretch>
                       <a:fillRect/>
                     </a:stretch>
@@ -1082,7 +1097,7 @@
                     <pic:cNvPicPr/>
                   </pic:nvPicPr>
                   <pic:blipFill>
-                    <a:blip r:embed="rId7">
+                    <a:blip r:embed="rId8">
                       <a:extLst>
                         <a:ext uri="{28A0092B-C50C-407E-A947-70E740481C1C}">
                           <a14:useLocalDpi xmlns:a14="http://schemas.microsoft.com/office/drawing/2010/main" val="0"/>
@@ -1149,23 +1164,25 @@
           <w:sz w:val="28"/>
           <w:szCs w:val="28"/>
         </w:rPr>
-        <w:t> (Open source computer vision) is a </w:t>
-      </w:r>
+        <w:t xml:space="preserve"> (Open source computer vision) is a library of programming functions mainly aimed at real-time computer vision. Originally developed by Intel, it was later supported by Willow Garage then </w:t>
+      </w:r>
+      <w:proofErr w:type="spellStart"/>
       <w:r>
         <w:rPr>
           <w:rFonts w:ascii="Bahnschrift Light Condensed" w:eastAsiaTheme="minorHAnsi" w:hAnsi="Bahnschrift Light Condensed" w:cstheme="minorBidi"/>
           <w:sz w:val="28"/>
           <w:szCs w:val="28"/>
         </w:rPr>
-        <w:t>library of programming functions</w:t>
-      </w:r>
+        <w:t>Itseez</w:t>
+      </w:r>
+      <w:proofErr w:type="spellEnd"/>
       <w:r>
         <w:rPr>
           <w:rFonts w:ascii="Bahnschrift Light Condensed" w:eastAsiaTheme="minorHAnsi" w:hAnsi="Bahnschrift Light Condensed" w:cstheme="minorBidi"/>
           <w:sz w:val="28"/>
           <w:szCs w:val="28"/>
         </w:rPr>
-        <w:t> mainly aimed at real-time </w:t>
+        <w:t xml:space="preserve"> (which was later acquired by Inte</w:t>
       </w:r>
       <w:r>
         <w:rPr>
@@ -1173,7 +1190,7 @@
           <w:sz w:val="28"/>
           <w:szCs w:val="28"/>
         </w:rPr>
-        <w:t>computer vision.</w:t>
+        <w:t>l</w:t>
       </w:r>
       <w:r>
         <w:rPr>
@@ -1181,121 +1198,7 @@
           <w:sz w:val="28"/>
           <w:szCs w:val="28"/>
         </w:rPr>
-        <w:t> Originally developed by </w:t>
-      </w:r>
-      <w:r>
-        <w:rPr>
-          <w:rFonts w:ascii="Bahnschrift Light Condensed" w:eastAsiaTheme="minorHAnsi" w:hAnsi="Bahnschrift Light Condensed" w:cstheme="minorBidi"/>
-          <w:sz w:val="28"/>
-          <w:szCs w:val="28"/>
-        </w:rPr>
-        <w:t>Intel</w:t>
-      </w:r>
-      <w:r>
-        <w:rPr>
-          <w:rFonts w:ascii="Bahnschrift Light Condensed" w:eastAsiaTheme="minorHAnsi" w:hAnsi="Bahnschrift Light Condensed" w:cstheme="minorBidi"/>
-          <w:sz w:val="28"/>
-          <w:szCs w:val="28"/>
-        </w:rPr>
-        <w:t>, it was later supported by </w:t>
-      </w:r>
-      <w:r>
-        <w:rPr>
-          <w:rFonts w:ascii="Bahnschrift Light Condensed" w:eastAsiaTheme="minorHAnsi" w:hAnsi="Bahnschrift Light Condensed" w:cstheme="minorBidi"/>
-          <w:sz w:val="28"/>
-          <w:szCs w:val="28"/>
-        </w:rPr>
-        <w:t>Willow Garage</w:t>
-      </w:r>
-      <w:r>
-        <w:rPr>
-          <w:rFonts w:ascii="Bahnschrift Light Condensed" w:eastAsiaTheme="minorHAnsi" w:hAnsi="Bahnschrift Light Condensed" w:cstheme="minorBidi"/>
-          <w:sz w:val="28"/>
-          <w:szCs w:val="28"/>
-        </w:rPr>
-        <w:t xml:space="preserve"> then </w:t>
-      </w:r>
-      <w:proofErr w:type="spellStart"/>
-      <w:r>
-        <w:rPr>
-          <w:rFonts w:ascii="Bahnschrift Light Condensed" w:eastAsiaTheme="minorHAnsi" w:hAnsi="Bahnschrift Light Condensed" w:cstheme="minorBidi"/>
-          <w:sz w:val="28"/>
-          <w:szCs w:val="28"/>
-        </w:rPr>
-        <w:t>Itseez</w:t>
-      </w:r>
-      <w:proofErr w:type="spellEnd"/>
-      <w:r>
-        <w:rPr>
-          <w:rFonts w:ascii="Bahnschrift Light Condensed" w:eastAsiaTheme="minorHAnsi" w:hAnsi="Bahnschrift Light Condensed" w:cstheme="minorBidi"/>
-          <w:sz w:val="28"/>
-          <w:szCs w:val="28"/>
-        </w:rPr>
-        <w:t xml:space="preserve"> (which was later acquired by Inte</w:t>
-      </w:r>
-      <w:r>
-        <w:rPr>
-          <w:rFonts w:ascii="Bahnschrift Light Condensed" w:eastAsiaTheme="minorHAnsi" w:hAnsi="Bahnschrift Light Condensed" w:cstheme="minorBidi"/>
-          <w:sz w:val="28"/>
-          <w:szCs w:val="28"/>
-        </w:rPr>
-        <w:t>l</w:t>
-      </w:r>
-      <w:r>
-        <w:rPr>
-          <w:rFonts w:ascii="Bahnschrift Light Condensed" w:eastAsiaTheme="minorHAnsi" w:hAnsi="Bahnschrift Light Condensed" w:cstheme="minorBidi"/>
-          <w:sz w:val="28"/>
-          <w:szCs w:val="28"/>
-        </w:rPr>
-        <w:t>). The library is </w:t>
-      </w:r>
-      <w:r>
-        <w:rPr>
-          <w:rFonts w:ascii="Bahnschrift Light Condensed" w:eastAsiaTheme="minorHAnsi" w:hAnsi="Bahnschrift Light Condensed" w:cstheme="minorBidi"/>
-          <w:sz w:val="28"/>
-          <w:szCs w:val="28"/>
-        </w:rPr>
-        <w:t>cross-platform</w:t>
-      </w:r>
-      <w:r>
-        <w:rPr>
-          <w:rFonts w:ascii="Bahnschrift Light Condensed" w:eastAsiaTheme="minorHAnsi" w:hAnsi="Bahnschrift Light Condensed" w:cstheme="minorBidi"/>
-          <w:sz w:val="28"/>
-          <w:szCs w:val="28"/>
-        </w:rPr>
-        <w:t> and free for use under the </w:t>
-      </w:r>
-      <w:r>
-        <w:rPr>
-          <w:rFonts w:ascii="Bahnschrift Light Condensed" w:eastAsiaTheme="minorHAnsi" w:hAnsi="Bahnschrift Light Condensed" w:cstheme="minorBidi"/>
-          <w:sz w:val="28"/>
-          <w:szCs w:val="28"/>
-        </w:rPr>
-        <w:t>open-source</w:t>
-      </w:r>
-      <w:r>
-        <w:rPr>
-          <w:rFonts w:ascii="Bahnschrift Light Condensed" w:eastAsiaTheme="minorHAnsi" w:hAnsi="Bahnschrift Light Condensed" w:cstheme="minorBidi"/>
-          <w:sz w:val="28"/>
-          <w:szCs w:val="28"/>
-        </w:rPr>
-        <w:t> </w:t>
-      </w:r>
-      <w:r>
-        <w:rPr>
-          <w:rFonts w:ascii="Bahnschrift Light Condensed" w:eastAsiaTheme="minorHAnsi" w:hAnsi="Bahnschrift Light Condensed" w:cstheme="minorBidi"/>
-          <w:sz w:val="28"/>
-          <w:szCs w:val="28"/>
-        </w:rPr>
-        <w:t>BSD license</w:t>
-      </w:r>
-      <w:r>
-        <w:rPr>
-          <w:rFonts w:ascii="Bahnschrift Light Condensed" w:eastAsiaTheme="minorHAnsi" w:hAnsi="Bahnschrift Light Condensed" w:cstheme="minorBidi"/>
-          <w:sz w:val="28"/>
-          <w:szCs w:val="28"/>
-        </w:rPr>
-        <w:t>.</w:t>
+        <w:t>). The library is cross-platform and free for use under the open-source BSD license.</w:t>
       </w:r>
     </w:p>
     <w:p>
@@ -1327,57 +1230,25 @@
           <w:sz w:val="28"/>
           <w:szCs w:val="28"/>
         </w:rPr>
-        <w:t xml:space="preserve"> supports the </w:t>
-      </w:r>
+        <w:t xml:space="preserve"> supports the deep learning frameworks </w:t>
+      </w:r>
+      <w:proofErr w:type="spellStart"/>
       <w:r>
         <w:rPr>
           <w:rFonts w:ascii="Bahnschrift Light Condensed" w:eastAsiaTheme="minorHAnsi" w:hAnsi="Bahnschrift Light Condensed" w:cstheme="minorBidi"/>
           <w:sz w:val="28"/>
           <w:szCs w:val="28"/>
         </w:rPr>
-        <w:t>deep learning</w:t>
-      </w:r>
+        <w:t>TensorFlow</w:t>
+      </w:r>
+      <w:proofErr w:type="spellEnd"/>
       <w:r>
         <w:rPr>
           <w:rFonts w:ascii="Bahnschrift Light Condensed" w:eastAsiaTheme="minorHAnsi" w:hAnsi="Bahnschrift Light Condensed" w:cstheme="minorBidi"/>
           <w:sz w:val="28"/>
           <w:szCs w:val="28"/>
         </w:rPr>
-        <w:t> frameworks </w:t>
-      </w:r>
-      <w:proofErr w:type="spellStart"/>
-      <w:r>
-        <w:rPr>
-          <w:rFonts w:ascii="Bahnschrift Light Condensed" w:eastAsiaTheme="minorHAnsi" w:hAnsi="Bahnschrift Light Condensed" w:cstheme="minorBidi"/>
-          <w:sz w:val="28"/>
-          <w:szCs w:val="28"/>
-        </w:rPr>
-        <w:t>TensorFlow</w:t>
-      </w:r>
-      <w:proofErr w:type="spellEnd"/>
-      <w:r>
-        <w:rPr>
-          <w:rFonts w:ascii="Bahnschrift Light Condensed" w:eastAsiaTheme="minorHAnsi" w:hAnsi="Bahnschrift Light Condensed" w:cstheme="minorBidi"/>
-          <w:sz w:val="28"/>
-          <w:szCs w:val="28"/>
-        </w:rPr>
-        <w:t>, </w:t>
-      </w:r>
-      <w:r>
-        <w:rPr>
-          <w:rFonts w:ascii="Bahnschrift Light Condensed" w:eastAsiaTheme="minorHAnsi" w:hAnsi="Bahnschrift Light Condensed" w:cstheme="minorBidi"/>
-          <w:sz w:val="28"/>
-          <w:szCs w:val="28"/>
-        </w:rPr>
-        <w:t>Torch</w:t>
-      </w:r>
-      <w:r>
-        <w:rPr>
-          <w:rFonts w:ascii="Bahnschrift Light Condensed" w:eastAsiaTheme="minorHAnsi" w:hAnsi="Bahnschrift Light Condensed" w:cstheme="minorBidi"/>
-          <w:sz w:val="28"/>
-          <w:szCs w:val="28"/>
-        </w:rPr>
-        <w:t>/</w:t>
+        <w:t>, Torch/</w:t>
       </w:r>
       <w:proofErr w:type="spellStart"/>
       <w:r>
@@ -1449,63 +1320,7 @@
           <w:sz w:val="28"/>
           <w:szCs w:val="28"/>
         </w:rPr>
-        <w:t>Deep learning (also known as deep structured learning or hierarchical learning) is part of a broader family of </w:t>
-      </w:r>
-      <w:r>
-        <w:rPr>
-          <w:rFonts w:ascii="Bahnschrift Light Condensed" w:eastAsiaTheme="minorHAnsi" w:hAnsi="Bahnschrift Light Condensed" w:cstheme="minorBidi"/>
-          <w:sz w:val="28"/>
-          <w:szCs w:val="28"/>
-        </w:rPr>
-        <w:t xml:space="preserve">machine learning </w:t>
-      </w:r>
-      <w:r>
-        <w:rPr>
-          <w:rFonts w:ascii="Bahnschrift Light Condensed" w:eastAsiaTheme="minorHAnsi" w:hAnsi="Bahnschrift Light Condensed" w:cstheme="minorBidi"/>
-          <w:sz w:val="28"/>
-          <w:szCs w:val="28"/>
-        </w:rPr>
-        <w:t>methods based on artificial neural networks. Learning can be </w:t>
-      </w:r>
-      <w:r>
-        <w:rPr>
-          <w:rFonts w:ascii="Bahnschrift Light Condensed" w:eastAsiaTheme="minorHAnsi" w:hAnsi="Bahnschrift Light Condensed" w:cstheme="minorBidi"/>
-          <w:sz w:val="28"/>
-          <w:szCs w:val="28"/>
-        </w:rPr>
-        <w:t>supervised</w:t>
-      </w:r>
-      <w:r>
-        <w:rPr>
-          <w:rFonts w:ascii="Bahnschrift Light Condensed" w:eastAsiaTheme="minorHAnsi" w:hAnsi="Bahnschrift Light Condensed" w:cstheme="minorBidi"/>
-          <w:sz w:val="28"/>
-          <w:szCs w:val="28"/>
-        </w:rPr>
-        <w:t>, </w:t>
-      </w:r>
-      <w:r>
-        <w:rPr>
-          <w:rFonts w:ascii="Bahnschrift Light Condensed" w:eastAsiaTheme="minorHAnsi" w:hAnsi="Bahnschrift Light Condensed" w:cstheme="minorBidi"/>
-          <w:sz w:val="28"/>
-          <w:szCs w:val="28"/>
-        </w:rPr>
-        <w:t>semi-supervised</w:t>
-      </w:r>
-      <w:r>
-        <w:rPr>
-          <w:rFonts w:ascii="Bahnschrift Light Condensed" w:eastAsiaTheme="minorHAnsi" w:hAnsi="Bahnschrift Light Condensed" w:cstheme="minorBidi"/>
-          <w:sz w:val="28"/>
-          <w:szCs w:val="28"/>
-        </w:rPr>
-        <w:t> or </w:t>
-      </w:r>
-      <w:r>
-        <w:rPr>
-          <w:rFonts w:ascii="Bahnschrift Light Condensed" w:eastAsiaTheme="minorHAnsi" w:hAnsi="Bahnschrift Light Condensed" w:cstheme="minorBidi"/>
-          <w:sz w:val="28"/>
-          <w:szCs w:val="28"/>
-        </w:rPr>
-        <w:t>unsupervised.</w:t>
+        <w:t>Deep learning (also known as deep structured learning or hierarchical learning) is part of a broader family of machine learning methods based on artificial neural networks. Learning can be supervised, semi-supervised or unsupervised.</w:t>
       </w:r>
     </w:p>
     <w:p>
@@ -1527,191 +1342,7 @@
           <w:sz w:val="28"/>
           <w:szCs w:val="28"/>
         </w:rPr>
-        <w:t>Deep learning architectures such as </w:t>
-      </w:r>
-      <w:r>
-        <w:rPr>
-          <w:rFonts w:ascii="Bahnschrift Light Condensed" w:eastAsiaTheme="minorHAnsi" w:hAnsi="Bahnschrift Light Condensed" w:cstheme="minorBidi"/>
-          <w:sz w:val="28"/>
-          <w:szCs w:val="28"/>
-        </w:rPr>
-        <w:t>deep neural networks</w:t>
-      </w:r>
-      <w:r>
-        <w:rPr>
-          <w:rFonts w:ascii="Bahnschrift Light Condensed" w:eastAsiaTheme="minorHAnsi" w:hAnsi="Bahnschrift Light Condensed" w:cstheme="minorBidi"/>
-          <w:sz w:val="28"/>
-          <w:szCs w:val="28"/>
-        </w:rPr>
-        <w:t>, </w:t>
-      </w:r>
-      <w:r>
-        <w:rPr>
-          <w:rFonts w:ascii="Bahnschrift Light Condensed" w:eastAsiaTheme="minorHAnsi" w:hAnsi="Bahnschrift Light Condensed" w:cstheme="minorBidi"/>
-          <w:sz w:val="28"/>
-          <w:szCs w:val="28"/>
-        </w:rPr>
-        <w:t>deep belief networks</w:t>
-      </w:r>
-      <w:r>
-        <w:rPr>
-          <w:rFonts w:ascii="Bahnschrift Light Condensed" w:eastAsiaTheme="minorHAnsi" w:hAnsi="Bahnschrift Light Condensed" w:cstheme="minorBidi"/>
-          <w:sz w:val="28"/>
-          <w:szCs w:val="28"/>
-        </w:rPr>
-        <w:t>, </w:t>
-      </w:r>
-      <w:r>
-        <w:rPr>
-          <w:rFonts w:ascii="Bahnschrift Light Condensed" w:eastAsiaTheme="minorHAnsi" w:hAnsi="Bahnschrift Light Condensed" w:cstheme="minorBidi"/>
-          <w:sz w:val="28"/>
-          <w:szCs w:val="28"/>
-        </w:rPr>
-        <w:t>recurrent neural networks</w:t>
-      </w:r>
-      <w:r>
-        <w:rPr>
-          <w:rFonts w:ascii="Bahnschrift Light Condensed" w:eastAsiaTheme="minorHAnsi" w:hAnsi="Bahnschrift Light Condensed" w:cstheme="minorBidi"/>
-          <w:sz w:val="28"/>
-          <w:szCs w:val="28"/>
-        </w:rPr>
-        <w:t> and </w:t>
-      </w:r>
-      <w:r>
-        <w:rPr>
-          <w:rFonts w:ascii="Bahnschrift Light Condensed" w:eastAsiaTheme="minorHAnsi" w:hAnsi="Bahnschrift Light Condensed" w:cstheme="minorBidi"/>
-          <w:sz w:val="28"/>
-          <w:szCs w:val="28"/>
-        </w:rPr>
-        <w:t>convolutional neural networks</w:t>
-      </w:r>
-      <w:r>
-        <w:rPr>
-          <w:rFonts w:ascii="Bahnschrift Light Condensed" w:eastAsiaTheme="minorHAnsi" w:hAnsi="Bahnschrift Light Condensed" w:cstheme="minorBidi"/>
-          <w:sz w:val="28"/>
-          <w:szCs w:val="28"/>
-        </w:rPr>
-        <w:t> have been applied to fields including </w:t>
-      </w:r>
-      <w:r>
-        <w:rPr>
-          <w:rFonts w:ascii="Bahnschrift Light Condensed" w:eastAsiaTheme="minorHAnsi" w:hAnsi="Bahnschrift Light Condensed" w:cstheme="minorBidi"/>
-          <w:sz w:val="28"/>
-          <w:szCs w:val="28"/>
-        </w:rPr>
-        <w:t>computer vision</w:t>
-      </w:r>
-      <w:r>
-        <w:rPr>
-          <w:rFonts w:ascii="Bahnschrift Light Condensed" w:eastAsiaTheme="minorHAnsi" w:hAnsi="Bahnschrift Light Condensed" w:cstheme="minorBidi"/>
-          <w:sz w:val="28"/>
-          <w:szCs w:val="28"/>
-        </w:rPr>
-        <w:t>, </w:t>
-      </w:r>
-      <w:r>
-        <w:rPr>
-          <w:rFonts w:ascii="Bahnschrift Light Condensed" w:eastAsiaTheme="minorHAnsi" w:hAnsi="Bahnschrift Light Condensed" w:cstheme="minorBidi"/>
-          <w:sz w:val="28"/>
-          <w:szCs w:val="28"/>
-        </w:rPr>
-        <w:t>speech recognition</w:t>
-      </w:r>
-      <w:r>
-        <w:rPr>
-          <w:rFonts w:ascii="Bahnschrift Light Condensed" w:eastAsiaTheme="minorHAnsi" w:hAnsi="Bahnschrift Light Condensed" w:cstheme="minorBidi"/>
-          <w:sz w:val="28"/>
-          <w:szCs w:val="28"/>
-        </w:rPr>
-        <w:t>, </w:t>
-      </w:r>
-      <w:r>
-        <w:rPr>
-          <w:rFonts w:ascii="Bahnschrift Light Condensed" w:eastAsiaTheme="minorHAnsi" w:hAnsi="Bahnschrift Light Condensed" w:cstheme="minorBidi"/>
-          <w:sz w:val="28"/>
-          <w:szCs w:val="28"/>
-        </w:rPr>
-        <w:t>natural language processing</w:t>
-      </w:r>
-      <w:r>
-        <w:rPr>
-          <w:rFonts w:ascii="Bahnschrift Light Condensed" w:eastAsiaTheme="minorHAnsi" w:hAnsi="Bahnschrift Light Condensed" w:cstheme="minorBidi"/>
-          <w:sz w:val="28"/>
-          <w:szCs w:val="28"/>
-        </w:rPr>
-        <w:t>, audio recognition, social network filtering, </w:t>
-      </w:r>
-      <w:r>
-        <w:rPr>
-          <w:rFonts w:ascii="Bahnschrift Light Condensed" w:eastAsiaTheme="minorHAnsi" w:hAnsi="Bahnschrift Light Condensed" w:cstheme="minorBidi"/>
-          <w:sz w:val="28"/>
-          <w:szCs w:val="28"/>
-        </w:rPr>
-        <w:t>machine translation</w:t>
-      </w:r>
-      <w:r>
-        <w:rPr>
-          <w:rFonts w:ascii="Bahnschrift Light Condensed" w:eastAsiaTheme="minorHAnsi" w:hAnsi="Bahnschrift Light Condensed" w:cstheme="minorBidi"/>
-          <w:sz w:val="28"/>
-          <w:szCs w:val="28"/>
-        </w:rPr>
-        <w:t>, </w:t>
-      </w:r>
-      <w:r>
-        <w:rPr>
-          <w:rFonts w:ascii="Bahnschrift Light Condensed" w:eastAsiaTheme="minorHAnsi" w:hAnsi="Bahnschrift Light Condensed" w:cstheme="minorBidi"/>
-          <w:sz w:val="28"/>
-          <w:szCs w:val="28"/>
-        </w:rPr>
-        <w:t>bioinformatics</w:t>
-      </w:r>
-      <w:r>
-        <w:rPr>
-          <w:rFonts w:ascii="Bahnschrift Light Condensed" w:eastAsiaTheme="minorHAnsi" w:hAnsi="Bahnschrift Light Condensed" w:cstheme="minorBidi"/>
-          <w:sz w:val="28"/>
-          <w:szCs w:val="28"/>
-        </w:rPr>
-        <w:t>, </w:t>
-      </w:r>
-      <w:r>
-        <w:rPr>
-          <w:rFonts w:ascii="Bahnschrift Light Condensed" w:eastAsiaTheme="minorHAnsi" w:hAnsi="Bahnschrift Light Condensed" w:cstheme="minorBidi"/>
-          <w:sz w:val="28"/>
-          <w:szCs w:val="28"/>
-        </w:rPr>
-        <w:t>drug design</w:t>
-      </w:r>
-      <w:r>
-        <w:rPr>
-          <w:rFonts w:ascii="Bahnschrift Light Condensed" w:eastAsiaTheme="minorHAnsi" w:hAnsi="Bahnschrift Light Condensed" w:cstheme="minorBidi"/>
-          <w:sz w:val="28"/>
-          <w:szCs w:val="28"/>
-        </w:rPr>
-        <w:t>, medical image analysis, material inspection and </w:t>
-      </w:r>
-      <w:r>
-        <w:rPr>
-          <w:rFonts w:ascii="Bahnschrift Light Condensed" w:eastAsiaTheme="minorHAnsi" w:hAnsi="Bahnschrift Light Condensed" w:cstheme="minorBidi"/>
-          <w:sz w:val="28"/>
-          <w:szCs w:val="28"/>
-        </w:rPr>
-        <w:t xml:space="preserve">board game </w:t>
-      </w:r>
-      <w:r>
-        <w:rPr>
-          <w:rFonts w:ascii="Bahnschrift Light Condensed" w:eastAsiaTheme="minorHAnsi" w:hAnsi="Bahnschrift Light Condensed" w:cstheme="minorBidi"/>
-          <w:sz w:val="28"/>
-          <w:szCs w:val="28"/>
-        </w:rPr>
-        <w:t>programs, where they have produced results comparable to and in some cases superior to human experts</w:t>
-      </w:r>
-      <w:r>
-        <w:rPr>
-          <w:rFonts w:ascii="Bahnschrift Light Condensed" w:eastAsiaTheme="minorHAnsi" w:hAnsi="Bahnschrift Light Condensed" w:cstheme="minorBidi"/>
-          <w:sz w:val="28"/>
-          <w:szCs w:val="28"/>
-        </w:rPr>
-        <w:t>.</w:t>
+        <w:t>Deep learning architectures such as deep neural networks, deep belief networks, recurrent neural networks and convolutional neural networks have been applied to fields including computer vision, speech recognition, natural language processing, audio recognition, social network filtering, machine translation, bioinformatics, drug design, medical image analysis, material inspection and board game programs, where they have produced results comparable to and in some cases superior to human experts.</w:t>
       </w:r>
     </w:p>
     <w:p>
@@ -1992,7 +1623,7 @@
         </w:rPr>
         <w:t xml:space="preserve"> is licensed under the </w:t>
       </w:r>
-      <w:hyperlink r:id="rId8" w:anchor="license" w:history="1">
+      <w:hyperlink r:id="rId9" w:anchor="license" w:history="1">
         <w:r>
           <w:rPr>
             <w:rFonts w:ascii="Bahnschrift Light Condensed" w:hAnsi="Bahnschrift Light Condensed"/>
@@ -2366,8 +1997,6 @@
         <w:tab/>
         <w:t xml:space="preserve">1. Draw IO https://www.draw.io </w:t>
       </w:r>
-      <w:bookmarkStart w:id="0" w:name="_GoBack"/>
-      <w:bookmarkEnd w:id="0"/>
     </w:p>
     <w:p>
       <w:pPr>
@@ -2394,7 +2023,7 @@
         </w:rPr>
         <w:t xml:space="preserve">2. </w:t>
       </w:r>
-      <w:hyperlink r:id="rId9" w:history="1">
+      <w:hyperlink r:id="rId10" w:history="1">
         <w:r>
           <w:rPr>
             <w:rFonts w:ascii="Bahnschrift Light Condensed" w:hAnsi="Bahnschrift Light Condensed"/>
@@ -2423,7 +2052,7 @@
         <w:tab/>
         <w:t xml:space="preserve">3. </w:t>
       </w:r>
-      <w:hyperlink r:id="rId10" w:history="1">
+      <w:hyperlink r:id="rId11" w:history="1">
         <w:r>
           <w:rPr>
             <w:rFonts w:ascii="Bahnschrift Light Condensed" w:hAnsi="Bahnschrift Light Condensed"/>
@@ -2463,7 +2092,7 @@
         </w:rPr>
         <w:t xml:space="preserve">4. </w:t>
       </w:r>
-      <w:hyperlink r:id="rId11" w:history="1">
+      <w:hyperlink r:id="rId12" w:history="1">
         <w:r>
           <w:rPr>
             <w:rFonts w:ascii="Bahnschrift Light Condensed" w:hAnsi="Bahnschrift Light Condensed"/>
@@ -2492,7 +2121,7 @@
         <w:tab/>
         <w:t xml:space="preserve">5.  </w:t>
       </w:r>
-      <w:hyperlink r:id="rId12" w:history="1">
+      <w:hyperlink r:id="rId13" w:history="1">
         <w:r>
           <w:rPr>
             <w:rFonts w:ascii="Bahnschrift Light Condensed" w:hAnsi="Bahnschrift Light Condensed"/>
@@ -2521,7 +2150,7 @@
         <w:tab/>
         <w:t xml:space="preserve">6. </w:t>
       </w:r>
-      <w:hyperlink r:id="rId13" w:history="1">
+      <w:hyperlink r:id="rId14" w:history="1">
         <w:r>
           <w:rPr>
             <w:rFonts w:ascii="Bahnschrift Light Condensed" w:hAnsi="Bahnschrift Light Condensed"/>

</xml_diff>